<commit_message>
added code from second tutorial
</commit_message>
<xml_diff>
--- a/ThinkAloud.docx
+++ b/ThinkAloud.docx
@@ -1591,16 +1591,7 @@
           <w:szCs w:val="32"/>
         </w:rPr>
         <w:lastRenderedPageBreak/>
-        <w:t xml:space="preserve">Think Aloud </w:t>
-      </w:r>
-      <w:r>
-        <w:rPr>
-          <w:b/>
-          <w:bCs/>
-          <w:sz w:val="32"/>
-          <w:szCs w:val="32"/>
-        </w:rPr>
-        <w:t>7</w:t>
+        <w:t>Think Aloud 7</w:t>
       </w:r>
     </w:p>
     <w:p>
@@ -1652,23 +1643,7 @@
             <w:sz w:val="24"/>
             <w:szCs w:val="24"/>
           </w:rPr>
-          <w:t>https://www.youtu</w:t>
-        </w:r>
-        <w:r>
-          <w:rPr>
-            <w:rStyle w:val="Hyperlink"/>
-            <w:sz w:val="24"/>
-            <w:szCs w:val="24"/>
-          </w:rPr>
-          <w:t>b</w:t>
-        </w:r>
-        <w:r>
-          <w:rPr>
-            <w:rStyle w:val="Hyperlink"/>
-            <w:sz w:val="24"/>
-            <w:szCs w:val="24"/>
-          </w:rPr>
-          <w:t>e.com/watch?v=E_-lMZDi7Uw</w:t>
+          <w:t>https://www.youtube.com/watch?v=E_-lMZDi7Uw</w:t>
         </w:r>
       </w:hyperlink>
       <w:r>
@@ -1730,6 +1705,7 @@
       </w:pPr>
       <w:r>
         <w:rPr>
+          <w:noProof/>
           <w:sz w:val="24"/>
           <w:szCs w:val="24"/>
         </w:rPr>
@@ -1794,6 +1770,7 @@
       </w:pPr>
       <w:r>
         <w:rPr>
+          <w:noProof/>
           <w:sz w:val="24"/>
           <w:szCs w:val="24"/>
         </w:rPr>
@@ -1887,6 +1864,7 @@
       </w:pPr>
       <w:r>
         <w:rPr>
+          <w:noProof/>
           <w:sz w:val="24"/>
           <w:szCs w:val="24"/>
         </w:rPr>
@@ -1937,6 +1915,7 @@
       </w:pPr>
       <w:r>
         <w:rPr>
+          <w:noProof/>
           <w:sz w:val="24"/>
           <w:szCs w:val="24"/>
         </w:rPr>
@@ -1991,6 +1970,430 @@
           <w:szCs w:val="24"/>
         </w:rPr>
         <w:t>I’m enjoying this tutorial more, and I understand how it works a bit better than the previous one. I feel confident in moving on to the next tutorial soon, and I’m excited to see how this snake game turns out.</w:t>
+      </w:r>
+    </w:p>
+    <w:p>
+      <w:pPr>
+        <w:spacing w:line="259" w:lineRule="auto"/>
+        <w:rPr>
+          <w:sz w:val="24"/>
+          <w:szCs w:val="24"/>
+        </w:rPr>
+      </w:pPr>
+      <w:r>
+        <w:rPr>
+          <w:sz w:val="24"/>
+          <w:szCs w:val="24"/>
+        </w:rPr>
+        <w:br w:type="page"/>
+      </w:r>
+    </w:p>
+    <w:p>
+      <w:pPr>
+        <w:jc w:val="center"/>
+        <w:rPr>
+          <w:b/>
+          <w:bCs/>
+          <w:sz w:val="32"/>
+          <w:szCs w:val="32"/>
+        </w:rPr>
+      </w:pPr>
+      <w:r>
+        <w:rPr>
+          <w:b/>
+          <w:bCs/>
+          <w:sz w:val="32"/>
+          <w:szCs w:val="32"/>
+        </w:rPr>
+        <w:lastRenderedPageBreak/>
+        <w:t xml:space="preserve">Think Aloud </w:t>
+      </w:r>
+      <w:r>
+        <w:rPr>
+          <w:b/>
+          <w:bCs/>
+          <w:sz w:val="32"/>
+          <w:szCs w:val="32"/>
+        </w:rPr>
+        <w:t>8</w:t>
+      </w:r>
+    </w:p>
+    <w:p>
+      <w:pPr>
+        <w:rPr>
+          <w:sz w:val="24"/>
+          <w:szCs w:val="24"/>
+        </w:rPr>
+      </w:pPr>
+      <w:r>
+        <w:rPr>
+          <w:sz w:val="24"/>
+          <w:szCs w:val="24"/>
+        </w:rPr>
+        <w:t xml:space="preserve">This week, I’m following the second </w:t>
+      </w:r>
+      <w:r>
+        <w:rPr>
+          <w:sz w:val="24"/>
+          <w:szCs w:val="24"/>
+        </w:rPr>
+        <w:t xml:space="preserve">of the three videos in the snake tutorial. </w:t>
+      </w:r>
+      <w:r>
+        <w:rPr>
+          <w:sz w:val="24"/>
+          <w:szCs w:val="24"/>
+        </w:rPr>
+        <w:t xml:space="preserve">I started with making new cases in the </w:t>
+      </w:r>
+      <w:r>
+        <w:rPr>
+          <w:sz w:val="24"/>
+          <w:szCs w:val="24"/>
+        </w:rPr>
+        <w:t>nested for loop to print the snake’s head and the fruit.</w:t>
+      </w:r>
+    </w:p>
+    <w:p>
+      <w:pPr>
+        <w:rPr>
+          <w:sz w:val="24"/>
+          <w:szCs w:val="24"/>
+        </w:rPr>
+      </w:pPr>
+      <w:r>
+        <w:rPr>
+          <w:sz w:val="24"/>
+          <w:szCs w:val="24"/>
+        </w:rPr>
+        <w:drawing>
+          <wp:inline distT="0" distB="0" distL="0" distR="0" wp14:anchorId="041504CC" wp14:editId="3565B624">
+            <wp:extent cx="4448796" cy="1533739"/>
+            <wp:effectExtent l="0" t="0" r="9525" b="9525"/>
+            <wp:docPr id="19" name="Picture 19"/>
+            <wp:cNvGraphicFramePr>
+              <a:graphicFrameLocks xmlns:a="http://schemas.openxmlformats.org/drawingml/2006/main" noChangeAspect="1"/>
+            </wp:cNvGraphicFramePr>
+            <a:graphic xmlns:a="http://schemas.openxmlformats.org/drawingml/2006/main">
+              <a:graphicData uri="http://schemas.openxmlformats.org/drawingml/2006/picture">
+                <pic:pic xmlns:pic="http://schemas.openxmlformats.org/drawingml/2006/picture">
+                  <pic:nvPicPr>
+                    <pic:cNvPr id="1" name=""/>
+                    <pic:cNvPicPr/>
+                  </pic:nvPicPr>
+                  <pic:blipFill>
+                    <a:blip r:embed="rId26"/>
+                    <a:stretch>
+                      <a:fillRect/>
+                    </a:stretch>
+                  </pic:blipFill>
+                  <pic:spPr>
+                    <a:xfrm>
+                      <a:off x="0" y="0"/>
+                      <a:ext cx="4448796" cy="1533739"/>
+                    </a:xfrm>
+                    <a:prstGeom prst="rect">
+                      <a:avLst/>
+                    </a:prstGeom>
+                  </pic:spPr>
+                </pic:pic>
+              </a:graphicData>
+            </a:graphic>
+          </wp:inline>
+        </w:drawing>
+      </w:r>
+    </w:p>
+    <w:p>
+      <w:pPr>
+        <w:rPr>
+          <w:sz w:val="24"/>
+          <w:szCs w:val="24"/>
+        </w:rPr>
+      </w:pPr>
+      <w:r>
+        <w:rPr>
+          <w:sz w:val="24"/>
+          <w:szCs w:val="24"/>
+        </w:rPr>
+        <w:t xml:space="preserve">I then added a switch to set up the input with “wasd” for </w:t>
+      </w:r>
+      <w:r>
+        <w:rPr>
+          <w:sz w:val="24"/>
+          <w:szCs w:val="24"/>
+        </w:rPr>
+        <w:t xml:space="preserve">controlling the snake in </w:t>
+      </w:r>
+      <w:r>
+        <w:rPr>
+          <w:sz w:val="24"/>
+          <w:szCs w:val="24"/>
+        </w:rPr>
+        <w:t>the game.</w:t>
+      </w:r>
+    </w:p>
+    <w:p>
+      <w:pPr>
+        <w:rPr>
+          <w:sz w:val="24"/>
+          <w:szCs w:val="24"/>
+        </w:rPr>
+      </w:pPr>
+      <w:r>
+        <w:rPr>
+          <w:sz w:val="24"/>
+          <w:szCs w:val="24"/>
+        </w:rPr>
+        <w:drawing>
+          <wp:inline distT="0" distB="0" distL="0" distR="0" wp14:anchorId="556422CB" wp14:editId="7D979A09">
+            <wp:extent cx="4753638" cy="4353533"/>
+            <wp:effectExtent l="0" t="0" r="0" b="9525"/>
+            <wp:docPr id="20" name="Picture 20"/>
+            <wp:cNvGraphicFramePr>
+              <a:graphicFrameLocks xmlns:a="http://schemas.openxmlformats.org/drawingml/2006/main" noChangeAspect="1"/>
+            </wp:cNvGraphicFramePr>
+            <a:graphic xmlns:a="http://schemas.openxmlformats.org/drawingml/2006/main">
+              <a:graphicData uri="http://schemas.openxmlformats.org/drawingml/2006/picture">
+                <pic:pic xmlns:pic="http://schemas.openxmlformats.org/drawingml/2006/picture">
+                  <pic:nvPicPr>
+                    <pic:cNvPr id="1" name=""/>
+                    <pic:cNvPicPr/>
+                  </pic:nvPicPr>
+                  <pic:blipFill>
+                    <a:blip r:embed="rId27"/>
+                    <a:stretch>
+                      <a:fillRect/>
+                    </a:stretch>
+                  </pic:blipFill>
+                  <pic:spPr>
+                    <a:xfrm>
+                      <a:off x="0" y="0"/>
+                      <a:ext cx="4753638" cy="4353533"/>
+                    </a:xfrm>
+                    <a:prstGeom prst="rect">
+                      <a:avLst/>
+                    </a:prstGeom>
+                  </pic:spPr>
+                </pic:pic>
+              </a:graphicData>
+            </a:graphic>
+          </wp:inline>
+        </w:drawing>
+      </w:r>
+    </w:p>
+    <w:p>
+      <w:pPr>
+        <w:rPr>
+          <w:sz w:val="24"/>
+          <w:szCs w:val="24"/>
+        </w:rPr>
+      </w:pPr>
+      <w:r>
+        <w:rPr>
+          <w:sz w:val="24"/>
+          <w:szCs w:val="24"/>
+        </w:rPr>
+        <w:t>Then, I added game logic that determines where the snake moves with different input</w:t>
+      </w:r>
+      <w:r>
+        <w:rPr>
+          <w:sz w:val="24"/>
+          <w:szCs w:val="24"/>
+        </w:rPr>
+        <w:t>, and a portion that ends the game if the player leaves the map as well as a system for collecting fruit and adding to the score.</w:t>
+      </w:r>
+      <w:r>
+        <w:rPr>
+          <w:sz w:val="24"/>
+          <w:szCs w:val="24"/>
+        </w:rPr>
+        <w:t xml:space="preserve"> I had to add a section to print the score in the draw method for this to display.</w:t>
+      </w:r>
+    </w:p>
+    <w:p>
+      <w:pPr>
+        <w:rPr>
+          <w:sz w:val="24"/>
+          <w:szCs w:val="24"/>
+        </w:rPr>
+      </w:pPr>
+      <w:r>
+        <w:rPr>
+          <w:sz w:val="24"/>
+          <w:szCs w:val="24"/>
+        </w:rPr>
+        <w:lastRenderedPageBreak/>
+        <w:drawing>
+          <wp:inline distT="0" distB="0" distL="0" distR="0" wp14:anchorId="5CB66B17" wp14:editId="5D374378">
+            <wp:extent cx="3848637" cy="6239746"/>
+            <wp:effectExtent l="0" t="0" r="0" b="8890"/>
+            <wp:docPr id="21" name="Picture 21"/>
+            <wp:cNvGraphicFramePr>
+              <a:graphicFrameLocks xmlns:a="http://schemas.openxmlformats.org/drawingml/2006/main" noChangeAspect="1"/>
+            </wp:cNvGraphicFramePr>
+            <a:graphic xmlns:a="http://schemas.openxmlformats.org/drawingml/2006/main">
+              <a:graphicData uri="http://schemas.openxmlformats.org/drawingml/2006/picture">
+                <pic:pic xmlns:pic="http://schemas.openxmlformats.org/drawingml/2006/picture">
+                  <pic:nvPicPr>
+                    <pic:cNvPr id="1" name=""/>
+                    <pic:cNvPicPr/>
+                  </pic:nvPicPr>
+                  <pic:blipFill>
+                    <a:blip r:embed="rId28"/>
+                    <a:stretch>
+                      <a:fillRect/>
+                    </a:stretch>
+                  </pic:blipFill>
+                  <pic:spPr>
+                    <a:xfrm>
+                      <a:off x="0" y="0"/>
+                      <a:ext cx="3848637" cy="6239746"/>
+                    </a:xfrm>
+                    <a:prstGeom prst="rect">
+                      <a:avLst/>
+                    </a:prstGeom>
+                  </pic:spPr>
+                </pic:pic>
+              </a:graphicData>
+            </a:graphic>
+          </wp:inline>
+        </w:drawing>
+      </w:r>
+    </w:p>
+    <w:p>
+      <w:pPr>
+        <w:rPr>
+          <w:sz w:val="24"/>
+          <w:szCs w:val="24"/>
+        </w:rPr>
+      </w:pPr>
+      <w:r>
+        <w:rPr>
+          <w:sz w:val="24"/>
+          <w:szCs w:val="24"/>
+        </w:rPr>
+        <w:drawing>
+          <wp:inline distT="0" distB="0" distL="0" distR="0" wp14:anchorId="587001BD" wp14:editId="5BFFA11A">
+            <wp:extent cx="3848637" cy="495369"/>
+            <wp:effectExtent l="0" t="0" r="0" b="0"/>
+            <wp:docPr id="22" name="Picture 22"/>
+            <wp:cNvGraphicFramePr>
+              <a:graphicFrameLocks xmlns:a="http://schemas.openxmlformats.org/drawingml/2006/main" noChangeAspect="1"/>
+            </wp:cNvGraphicFramePr>
+            <a:graphic xmlns:a="http://schemas.openxmlformats.org/drawingml/2006/main">
+              <a:graphicData uri="http://schemas.openxmlformats.org/drawingml/2006/picture">
+                <pic:pic xmlns:pic="http://schemas.openxmlformats.org/drawingml/2006/picture">
+                  <pic:nvPicPr>
+                    <pic:cNvPr id="1" name=""/>
+                    <pic:cNvPicPr/>
+                  </pic:nvPicPr>
+                  <pic:blipFill>
+                    <a:blip r:embed="rId29"/>
+                    <a:stretch>
+                      <a:fillRect/>
+                    </a:stretch>
+                  </pic:blipFill>
+                  <pic:spPr>
+                    <a:xfrm>
+                      <a:off x="0" y="0"/>
+                      <a:ext cx="3848637" cy="495369"/>
+                    </a:xfrm>
+                    <a:prstGeom prst="rect">
+                      <a:avLst/>
+                    </a:prstGeom>
+                  </pic:spPr>
+                </pic:pic>
+              </a:graphicData>
+            </a:graphic>
+          </wp:inline>
+        </w:drawing>
+      </w:r>
+    </w:p>
+    <w:p>
+      <w:pPr>
+        <w:rPr>
+          <w:sz w:val="24"/>
+          <w:szCs w:val="24"/>
+        </w:rPr>
+      </w:pPr>
+      <w:r>
+        <w:rPr>
+          <w:sz w:val="24"/>
+          <w:szCs w:val="24"/>
+        </w:rPr>
+        <w:t>My game now shows a head that can be controlled with the “wasd” keys</w:t>
+      </w:r>
+      <w:r>
+        <w:rPr>
+          <w:sz w:val="24"/>
+          <w:szCs w:val="24"/>
+        </w:rPr>
+        <w:t>, and the user can collect fruit that spawns in a new location every time it’s collected. The score increases as well.</w:t>
+      </w:r>
+    </w:p>
+    <w:p>
+      <w:pPr>
+        <w:rPr>
+          <w:sz w:val="24"/>
+          <w:szCs w:val="24"/>
+        </w:rPr>
+      </w:pPr>
+      <w:r>
+        <w:rPr>
+          <w:sz w:val="24"/>
+          <w:szCs w:val="24"/>
+        </w:rPr>
+        <w:lastRenderedPageBreak/>
+        <w:drawing>
+          <wp:inline distT="0" distB="0" distL="0" distR="0" wp14:anchorId="63B016A6" wp14:editId="7561C8A0">
+            <wp:extent cx="4239217" cy="7020905"/>
+            <wp:effectExtent l="0" t="0" r="9525" b="8890"/>
+            <wp:docPr id="23" name="Picture 23"/>
+            <wp:cNvGraphicFramePr>
+              <a:graphicFrameLocks xmlns:a="http://schemas.openxmlformats.org/drawingml/2006/main" noChangeAspect="1"/>
+            </wp:cNvGraphicFramePr>
+            <a:graphic xmlns:a="http://schemas.openxmlformats.org/drawingml/2006/main">
+              <a:graphicData uri="http://schemas.openxmlformats.org/drawingml/2006/picture">
+                <pic:pic xmlns:pic="http://schemas.openxmlformats.org/drawingml/2006/picture">
+                  <pic:nvPicPr>
+                    <pic:cNvPr id="1" name=""/>
+                    <pic:cNvPicPr/>
+                  </pic:nvPicPr>
+                  <pic:blipFill>
+                    <a:blip r:embed="rId30"/>
+                    <a:stretch>
+                      <a:fillRect/>
+                    </a:stretch>
+                  </pic:blipFill>
+                  <pic:spPr>
+                    <a:xfrm>
+                      <a:off x="0" y="0"/>
+                      <a:ext cx="4239217" cy="7020905"/>
+                    </a:xfrm>
+                    <a:prstGeom prst="rect">
+                      <a:avLst/>
+                    </a:prstGeom>
+                  </pic:spPr>
+                </pic:pic>
+              </a:graphicData>
+            </a:graphic>
+          </wp:inline>
+        </w:drawing>
+      </w:r>
+    </w:p>
+    <w:p>
+      <w:pPr>
+        <w:rPr>
+          <w:sz w:val="24"/>
+          <w:szCs w:val="24"/>
+        </w:rPr>
+      </w:pPr>
+      <w:r>
+        <w:rPr>
+          <w:sz w:val="24"/>
+          <w:szCs w:val="24"/>
+        </w:rPr>
+        <w:t>Overall, I’m happy that I’m learning game logic and input for movement in the game. I feel like this is helping my understanding a bit about how game development works in C++.</w:t>
       </w:r>
     </w:p>
     <w:sectPr>

</xml_diff>

<commit_message>
Added game over screen
</commit_message>
<xml_diff>
--- a/ThinkAloud.docx
+++ b/ThinkAloud.docx
@@ -1,6 +1,6 @@
 
 <file path=word/document.xml><?xml version="1.0" encoding="utf-8"?>
-<w:document xmlns:wpc="http://schemas.microsoft.com/office/word/2010/wordprocessingCanvas" xmlns:cx="http://schemas.microsoft.com/office/drawing/2014/chartex" xmlns:cx1="http://schemas.microsoft.com/office/drawing/2015/9/8/chartex" xmlns:cx2="http://schemas.microsoft.com/office/drawing/2015/10/21/chartex" xmlns:cx3="http://schemas.microsoft.com/office/drawing/2016/5/9/chartex" xmlns:cx4="http://schemas.microsoft.com/office/drawing/2016/5/10/chartex" xmlns:cx5="http://schemas.microsoft.com/office/drawing/2016/5/11/chartex" xmlns:cx6="http://schemas.microsoft.com/office/drawing/2016/5/12/chartex" xmlns:cx7="http://schemas.microsoft.com/office/drawing/2016/5/13/chartex" xmlns:cx8="http://schemas.microsoft.com/office/drawing/2016/5/14/chartex" xmlns:mc="http://schemas.openxmlformats.org/markup-compatibility/2006" xmlns:aink="http://schemas.microsoft.com/office/drawing/2016/ink" xmlns:am3d="http://schemas.microsoft.com/office/drawing/2017/model3d" xmlns:o="urn:schemas-microsoft-com:office:office" xmlns:r="http://schemas.openxmlformats.org/officeDocument/2006/relationships" xmlns:m="http://schemas.openxmlformats.org/officeDocument/2006/math" xmlns:v="urn:schemas-microsoft-com:vml" xmlns:wp14="http://schemas.microsoft.com/office/word/2010/wordprocessingDrawing" xmlns:wp="http://schemas.openxmlformats.org/drawingml/2006/wordprocessingDrawing" xmlns:w10="urn:schemas-microsoft-com:office:word" xmlns:w="http://schemas.openxmlformats.org/wordprocessingml/2006/main" xmlns:w14="http://schemas.microsoft.com/office/word/2010/wordml" xmlns:w15="http://schemas.microsoft.com/office/word/2012/wordml" xmlns:w16cex="http://schemas.microsoft.com/office/word/2018/wordml/cex" xmlns:w16cid="http://schemas.microsoft.com/office/word/2016/wordml/cid" xmlns:w16="http://schemas.microsoft.com/office/word/2018/wordml" xmlns:w16sdtdh="http://schemas.microsoft.com/office/word/2020/wordml/sdtdatahash" xmlns:w16se="http://schemas.microsoft.com/office/word/2015/wordml/symex" xmlns:wpg="http://schemas.microsoft.com/office/word/2010/wordprocessingGroup" xmlns:wpi="http://schemas.microsoft.com/office/word/2010/wordprocessingInk" xmlns:wne="http://schemas.microsoft.com/office/word/2006/wordml" xmlns:wps="http://schemas.microsoft.com/office/word/2010/wordprocessingShape" mc:Ignorable="w14 w15 w16se w16cid w16 w16cex w16sdtdh wp14">
+<w:document xmlns:wpc="http://schemas.microsoft.com/office/word/2010/wordprocessingCanvas" xmlns:cx="http://schemas.microsoft.com/office/drawing/2014/chartex" xmlns:cx1="http://schemas.microsoft.com/office/drawing/2015/9/8/chartex" xmlns:cx2="http://schemas.microsoft.com/office/drawing/2015/10/21/chartex" xmlns:cx3="http://schemas.microsoft.com/office/drawing/2016/5/9/chartex" xmlns:cx4="http://schemas.microsoft.com/office/drawing/2016/5/10/chartex" xmlns:cx5="http://schemas.microsoft.com/office/drawing/2016/5/11/chartex" xmlns:cx6="http://schemas.microsoft.com/office/drawing/2016/5/12/chartex" xmlns:cx7="http://schemas.microsoft.com/office/drawing/2016/5/13/chartex" xmlns:cx8="http://schemas.microsoft.com/office/drawing/2016/5/14/chartex" xmlns:mc="http://schemas.openxmlformats.org/markup-compatibility/2006" xmlns:aink="http://schemas.microsoft.com/office/drawing/2016/ink" xmlns:am3d="http://schemas.microsoft.com/office/drawing/2017/model3d" xmlns:o="urn:schemas-microsoft-com:office:office" xmlns:oel="http://schemas.microsoft.com/office/2019/extlst" xmlns:r="http://schemas.openxmlformats.org/officeDocument/2006/relationships" xmlns:m="http://schemas.openxmlformats.org/officeDocument/2006/math" xmlns:v="urn:schemas-microsoft-com:vml" xmlns:wp14="http://schemas.microsoft.com/office/word/2010/wordprocessingDrawing" xmlns:wp="http://schemas.openxmlformats.org/drawingml/2006/wordprocessingDrawing" xmlns:w10="urn:schemas-microsoft-com:office:word" xmlns:w="http://schemas.openxmlformats.org/wordprocessingml/2006/main" xmlns:w14="http://schemas.microsoft.com/office/word/2010/wordml" xmlns:w15="http://schemas.microsoft.com/office/word/2012/wordml" xmlns:w16cex="http://schemas.microsoft.com/office/word/2018/wordml/cex" xmlns:w16cid="http://schemas.microsoft.com/office/word/2016/wordml/cid" xmlns:w16="http://schemas.microsoft.com/office/word/2018/wordml" xmlns:w16sdtdh="http://schemas.microsoft.com/office/word/2020/wordml/sdtdatahash" xmlns:w16se="http://schemas.microsoft.com/office/word/2015/wordml/symex" xmlns:wpg="http://schemas.microsoft.com/office/word/2010/wordprocessingGroup" xmlns:wpi="http://schemas.microsoft.com/office/word/2010/wordprocessingInk" xmlns:wne="http://schemas.microsoft.com/office/word/2006/wordml" xmlns:wps="http://schemas.microsoft.com/office/word/2010/wordprocessingShape" mc:Ignorable="w14 w15 w16se w16cid w16 w16cex w16sdtdh wp14">
   <w:body>
     <w:p>
       <w:pPr>
@@ -117,7 +117,23 @@
           <w:sz w:val="24"/>
           <w:szCs w:val="24"/>
         </w:rPr>
-        <w:t xml:space="preserve"> I’m going to use a start for what I want to base mine off of. So far, I’ve created my repository and my tic_tac_toe.cpp file. I’ve also started writing pseudocode, and I plan to start following the tutorial with the coding next time. I’m excited to see how this goes, and I hope to gain more of an understanding of the backbone behind C++ based game engines and games.</w:t>
+        <w:t xml:space="preserve"> I’m going to use a start for what I want to base mine </w:t>
+      </w:r>
+      <w:proofErr w:type="gramStart"/>
+      <w:r>
+        <w:rPr>
+          <w:sz w:val="24"/>
+          <w:szCs w:val="24"/>
+        </w:rPr>
+        <w:t>off of</w:t>
+      </w:r>
+      <w:proofErr w:type="gramEnd"/>
+      <w:r>
+        <w:rPr>
+          <w:sz w:val="24"/>
+          <w:szCs w:val="24"/>
+        </w:rPr>
+        <w:t>. So far, I’ve created my repository and my tic_tac_toe.cpp file. I’ve also started writing pseudocode, and I plan to start following the tutorial with the coding next time. I’m excited to see how this goes, and I hope to gain more of an understanding of the backbone behind C++ based game engines and games.</w:t>
       </w:r>
     </w:p>
     <w:p>
@@ -431,7 +447,23 @@
           <w:sz w:val="24"/>
           <w:szCs w:val="24"/>
         </w:rPr>
-        <w:t>’m now working on understading the logic of the decision making for the user to choose which box to choose and how the number is replaced with an X or O.</w:t>
+        <w:t xml:space="preserve">’m now working on </w:t>
+      </w:r>
+      <w:proofErr w:type="spellStart"/>
+      <w:r>
+        <w:rPr>
+          <w:sz w:val="24"/>
+          <w:szCs w:val="24"/>
+        </w:rPr>
+        <w:t>understading</w:t>
+      </w:r>
+      <w:proofErr w:type="spellEnd"/>
+      <w:r>
+        <w:rPr>
+          <w:sz w:val="24"/>
+          <w:szCs w:val="24"/>
+        </w:rPr>
+        <w:t xml:space="preserve"> the logic of the decision making for the user to choose which box to choose and how the number is replaced with an X or O.</w:t>
       </w:r>
     </w:p>
     <w:p>
@@ -573,7 +605,64 @@
           <w:sz w:val="24"/>
           <w:szCs w:val="24"/>
         </w:rPr>
-        <w:t>added the game logic from the tutorial. I am starting to understand how the game works at a fundamental level and some basics in simple game design. I started by adding input prompts for each player in my functionTwo(). This used if statements so it would ask corresponding players for their input when it was their turn.</w:t>
+        <w:t xml:space="preserve">added </w:t>
+      </w:r>
+      <w:proofErr w:type="gramStart"/>
+      <w:r>
+        <w:rPr>
+          <w:sz w:val="24"/>
+          <w:szCs w:val="24"/>
+        </w:rPr>
+        <w:t>the game</w:t>
+      </w:r>
+      <w:proofErr w:type="gramEnd"/>
+      <w:r>
+        <w:rPr>
+          <w:sz w:val="24"/>
+          <w:szCs w:val="24"/>
+        </w:rPr>
+        <w:t xml:space="preserve"> logic from the tutorial. I am starting to understand how the game works at a fundamental level and some basics in simple game design. I started by adding input prompts for each player in my </w:t>
+      </w:r>
+      <w:proofErr w:type="spellStart"/>
+      <w:proofErr w:type="gramStart"/>
+      <w:r>
+        <w:rPr>
+          <w:sz w:val="24"/>
+          <w:szCs w:val="24"/>
+        </w:rPr>
+        <w:t>functionTwo</w:t>
+      </w:r>
+      <w:proofErr w:type="spellEnd"/>
+      <w:r>
+        <w:rPr>
+          <w:sz w:val="24"/>
+          <w:szCs w:val="24"/>
+        </w:rPr>
+        <w:t>(</w:t>
+      </w:r>
+      <w:proofErr w:type="gramEnd"/>
+      <w:r>
+        <w:rPr>
+          <w:sz w:val="24"/>
+          <w:szCs w:val="24"/>
+        </w:rPr>
+        <w:t xml:space="preserve">). This </w:t>
+      </w:r>
+      <w:proofErr w:type="gramStart"/>
+      <w:r>
+        <w:rPr>
+          <w:sz w:val="24"/>
+          <w:szCs w:val="24"/>
+        </w:rPr>
+        <w:t>used</w:t>
+      </w:r>
+      <w:proofErr w:type="gramEnd"/>
+      <w:r>
+        <w:rPr>
+          <w:sz w:val="24"/>
+          <w:szCs w:val="24"/>
+        </w:rPr>
+        <w:t xml:space="preserve"> if statements so it would ask corresponding players for their input when it was their turn.</w:t>
       </w:r>
     </w:p>
     <w:p>
@@ -718,7 +807,32 @@
           <w:szCs w:val="24"/>
         </w:rPr>
         <w:lastRenderedPageBreak/>
-        <w:t xml:space="preserve">whether an x or o is already in the square. If one isn’t, it replaces what’s in the square with an x or o depending on which player was entering data. I then added a functionThree() that acts as a game loop by testing to see if the game has ended or not. It checks </w:t>
+        <w:t xml:space="preserve">whether an x or o is already in the square. If one isn’t, it replaces what’s in the square with an x or o depending on which player was entering data. I then added a </w:t>
+      </w:r>
+      <w:proofErr w:type="spellStart"/>
+      <w:proofErr w:type="gramStart"/>
+      <w:r>
+        <w:rPr>
+          <w:sz w:val="24"/>
+          <w:szCs w:val="24"/>
+        </w:rPr>
+        <w:t>functionThree</w:t>
+      </w:r>
+      <w:proofErr w:type="spellEnd"/>
+      <w:r>
+        <w:rPr>
+          <w:sz w:val="24"/>
+          <w:szCs w:val="24"/>
+        </w:rPr>
+        <w:t>(</w:t>
+      </w:r>
+      <w:proofErr w:type="gramEnd"/>
+      <w:r>
+        <w:rPr>
+          <w:sz w:val="24"/>
+          <w:szCs w:val="24"/>
+        </w:rPr>
+        <w:t xml:space="preserve">) that acts as a game loop by testing to see if the game has ended or not. It checks </w:t>
       </w:r>
       <w:r>
         <w:rPr>
@@ -877,7 +991,23 @@
           <w:sz w:val="24"/>
           <w:szCs w:val="24"/>
         </w:rPr>
-        <w:t>Right now, the game functions well even though I haven’t added a winner or loser message part of the game. The only thing I have to figure out in terms of fixing right now is that the game grid prints twice whenever a player enters a choice. I’m sure this won’t be a very complex fix, so I should have it figured out soon. I’m enjoying working on this project, and I’m excited to add my own ideas into the game and make it my own as well as expand to other games when I tune this one up. I’m thinking of finding out how to replace the current grid when a player enters instead of printing a new one. I’ve done this in python, so I’m curious to see how to do this in C++.</w:t>
+        <w:t xml:space="preserve">Right now, the game functions well even though I haven’t added a winner or loser message part of the game. The only thing I </w:t>
+      </w:r>
+      <w:proofErr w:type="gramStart"/>
+      <w:r>
+        <w:rPr>
+          <w:sz w:val="24"/>
+          <w:szCs w:val="24"/>
+        </w:rPr>
+        <w:t>have to</w:t>
+      </w:r>
+      <w:proofErr w:type="gramEnd"/>
+      <w:r>
+        <w:rPr>
+          <w:sz w:val="24"/>
+          <w:szCs w:val="24"/>
+        </w:rPr>
+        <w:t xml:space="preserve"> figure out in terms of fixing right now is that the game grid prints twice whenever a player enters a choice. I’m sure this won’t be a very complex fix, so I should have it figured out soon. I’m enjoying working on this project, and I’m excited to add my own ideas into the game and make it my own as well as expand to other games when I tune this one up. I’m thinking of finding out how to replace the current grid when a player enters instead of printing a new one. I’ve done this in python, so I’m curious to see how to do this in C++.</w:t>
       </w:r>
     </w:p>
     <w:p>
@@ -1086,7 +1216,23 @@
           <w:sz w:val="24"/>
           <w:szCs w:val="24"/>
         </w:rPr>
-        <w:t xml:space="preserve">separating some parts of the program into methods. I did this with the title portion and getting names for the players. These are called in the main method. I then went on to </w:t>
+        <w:t xml:space="preserve">separating some parts of the program into methods. I did this with the title portion and getting names for the players. These are </w:t>
+      </w:r>
+      <w:proofErr w:type="gramStart"/>
+      <w:r>
+        <w:rPr>
+          <w:sz w:val="24"/>
+          <w:szCs w:val="24"/>
+        </w:rPr>
+        <w:t>called in</w:t>
+      </w:r>
+      <w:proofErr w:type="gramEnd"/>
+      <w:r>
+        <w:rPr>
+          <w:sz w:val="24"/>
+          <w:szCs w:val="24"/>
+        </w:rPr>
+        <w:t xml:space="preserve"> the main method. I then went on to </w:t>
       </w:r>
       <w:r>
         <w:rPr>
@@ -1179,7 +1325,64 @@
           <w:sz w:val="24"/>
           <w:szCs w:val="24"/>
         </w:rPr>
-        <w:t>I then changed the arrangement of function calls a bit as I noticed that functionTwo() calls functionOne(), so I took functionOne() out of the loop in main(). I moved it above the loop, so the game grid would only display once each time through the loop and once before the loop.</w:t>
+        <w:t xml:space="preserve">I then changed the arrangement of function calls a bit as I noticed that </w:t>
+      </w:r>
+      <w:proofErr w:type="spellStart"/>
+      <w:proofErr w:type="gramStart"/>
+      <w:r>
+        <w:rPr>
+          <w:sz w:val="24"/>
+          <w:szCs w:val="24"/>
+        </w:rPr>
+        <w:t>functionTwo</w:t>
+      </w:r>
+      <w:proofErr w:type="spellEnd"/>
+      <w:r>
+        <w:rPr>
+          <w:sz w:val="24"/>
+          <w:szCs w:val="24"/>
+        </w:rPr>
+        <w:t>(</w:t>
+      </w:r>
+      <w:proofErr w:type="gramEnd"/>
+      <w:r>
+        <w:rPr>
+          <w:sz w:val="24"/>
+          <w:szCs w:val="24"/>
+        </w:rPr>
+        <w:t xml:space="preserve">) calls </w:t>
+      </w:r>
+      <w:proofErr w:type="spellStart"/>
+      <w:r>
+        <w:rPr>
+          <w:sz w:val="24"/>
+          <w:szCs w:val="24"/>
+        </w:rPr>
+        <w:t>functionOne</w:t>
+      </w:r>
+      <w:proofErr w:type="spellEnd"/>
+      <w:r>
+        <w:rPr>
+          <w:sz w:val="24"/>
+          <w:szCs w:val="24"/>
+        </w:rPr>
+        <w:t xml:space="preserve">(), so I took </w:t>
+      </w:r>
+      <w:proofErr w:type="spellStart"/>
+      <w:r>
+        <w:rPr>
+          <w:sz w:val="24"/>
+          <w:szCs w:val="24"/>
+        </w:rPr>
+        <w:t>functionOne</w:t>
+      </w:r>
+      <w:proofErr w:type="spellEnd"/>
+      <w:r>
+        <w:rPr>
+          <w:sz w:val="24"/>
+          <w:szCs w:val="24"/>
+        </w:rPr>
+        <w:t>() out of the loop in main(). I moved it above the loop, so the game grid would only display once each time through the loop and once before the loop.</w:t>
       </w:r>
     </w:p>
     <w:p>
@@ -1460,8 +1663,49 @@
           <w:sz w:val="24"/>
           <w:szCs w:val="24"/>
         </w:rPr>
-        <w:t>“std::system(“cls”)” to my functionTwo</w:t>
-      </w:r>
+        <w:t>“</w:t>
+      </w:r>
+      <w:proofErr w:type="gramStart"/>
+      <w:r>
+        <w:rPr>
+          <w:sz w:val="24"/>
+          <w:szCs w:val="24"/>
+        </w:rPr>
+        <w:t>std::</w:t>
+      </w:r>
+      <w:proofErr w:type="gramEnd"/>
+      <w:r>
+        <w:rPr>
+          <w:sz w:val="24"/>
+          <w:szCs w:val="24"/>
+        </w:rPr>
+        <w:t>system(“</w:t>
+      </w:r>
+      <w:proofErr w:type="spellStart"/>
+      <w:r>
+        <w:rPr>
+          <w:sz w:val="24"/>
+          <w:szCs w:val="24"/>
+        </w:rPr>
+        <w:t>cls</w:t>
+      </w:r>
+      <w:proofErr w:type="spellEnd"/>
+      <w:r>
+        <w:rPr>
+          <w:sz w:val="24"/>
+          <w:szCs w:val="24"/>
+        </w:rPr>
+        <w:t xml:space="preserve">”)” to my </w:t>
+      </w:r>
+      <w:proofErr w:type="spellStart"/>
+      <w:r>
+        <w:rPr>
+          <w:sz w:val="24"/>
+          <w:szCs w:val="24"/>
+        </w:rPr>
+        <w:t>functionTwo</w:t>
+      </w:r>
+      <w:proofErr w:type="spellEnd"/>
       <w:r>
         <w:rPr>
           <w:sz w:val="24"/>
@@ -1679,14 +1923,46 @@
           <w:sz w:val="24"/>
           <w:szCs w:val="24"/>
         </w:rPr>
-        <w:t xml:space="preserve"> playlist to completing the game. </w:t>
-      </w:r>
-      <w:r>
-        <w:rPr>
-          <w:sz w:val="24"/>
-          <w:szCs w:val="24"/>
-        </w:rPr>
-        <w:t xml:space="preserve">I started by adding my methods that I plan on using for the project. </w:t>
+        <w:t xml:space="preserve"> playlist to </w:t>
+      </w:r>
+      <w:proofErr w:type="gramStart"/>
+      <w:r>
+        <w:rPr>
+          <w:sz w:val="24"/>
+          <w:szCs w:val="24"/>
+        </w:rPr>
+        <w:t>completing</w:t>
+      </w:r>
+      <w:proofErr w:type="gramEnd"/>
+      <w:r>
+        <w:rPr>
+          <w:sz w:val="24"/>
+          <w:szCs w:val="24"/>
+        </w:rPr>
+        <w:t xml:space="preserve"> the game. </w:t>
+      </w:r>
+      <w:r>
+        <w:rPr>
+          <w:sz w:val="24"/>
+          <w:szCs w:val="24"/>
+        </w:rPr>
+        <w:t xml:space="preserve">I started by adding </w:t>
+      </w:r>
+      <w:proofErr w:type="gramStart"/>
+      <w:r>
+        <w:rPr>
+          <w:sz w:val="24"/>
+          <w:szCs w:val="24"/>
+        </w:rPr>
+        <w:t>my</w:t>
+      </w:r>
+      <w:proofErr w:type="gramEnd"/>
+      <w:r>
+        <w:rPr>
+          <w:sz w:val="24"/>
+          <w:szCs w:val="24"/>
+        </w:rPr>
+        <w:t xml:space="preserve"> methods that I plan on using for the project. </w:t>
       </w:r>
       <w:r>
         <w:rPr>
@@ -1845,14 +2121,46 @@
           <w:sz w:val="24"/>
           <w:szCs w:val="24"/>
         </w:rPr>
-        <w:t xml:space="preserve"> Right now, the game is not optimized well at all, and the map is currently really slow and laggy when being </w:t>
-      </w:r>
-      <w:r>
-        <w:rPr>
-          <w:sz w:val="24"/>
-          <w:szCs w:val="24"/>
-        </w:rPr>
-        <w:t>drawn to the screen. It does work, however, which is my main focus right now in following the tutorial and building an understanding of how visual games work.</w:t>
+        <w:t xml:space="preserve"> Right now, the game is not optimized well at all, and the map is currently </w:t>
+      </w:r>
+      <w:proofErr w:type="gramStart"/>
+      <w:r>
+        <w:rPr>
+          <w:sz w:val="24"/>
+          <w:szCs w:val="24"/>
+        </w:rPr>
+        <w:t>really slow</w:t>
+      </w:r>
+      <w:proofErr w:type="gramEnd"/>
+      <w:r>
+        <w:rPr>
+          <w:sz w:val="24"/>
+          <w:szCs w:val="24"/>
+        </w:rPr>
+        <w:t xml:space="preserve"> and laggy when being </w:t>
+      </w:r>
+      <w:r>
+        <w:rPr>
+          <w:sz w:val="24"/>
+          <w:szCs w:val="24"/>
+        </w:rPr>
+        <w:t xml:space="preserve">drawn to the screen. It does work, however, which is my </w:t>
+      </w:r>
+      <w:proofErr w:type="gramStart"/>
+      <w:r>
+        <w:rPr>
+          <w:sz w:val="24"/>
+          <w:szCs w:val="24"/>
+        </w:rPr>
+        <w:t>main focus</w:t>
+      </w:r>
+      <w:proofErr w:type="gramEnd"/>
+      <w:r>
+        <w:rPr>
+          <w:sz w:val="24"/>
+          <w:szCs w:val="24"/>
+        </w:rPr>
+        <w:t xml:space="preserve"> right now in following the tutorial and building an understanding of how visual games work.</w:t>
       </w:r>
     </w:p>
     <w:p>
@@ -2107,7 +2415,23 @@
           <w:sz w:val="24"/>
           <w:szCs w:val="24"/>
         </w:rPr>
-        <w:t xml:space="preserve">I then added a switch to set up the input with “wasd” for </w:t>
+        <w:t>I then added a switch to set up the input with “</w:t>
+      </w:r>
+      <w:proofErr w:type="spellStart"/>
+      <w:r>
+        <w:rPr>
+          <w:sz w:val="24"/>
+          <w:szCs w:val="24"/>
+        </w:rPr>
+        <w:t>wasd</w:t>
+      </w:r>
+      <w:proofErr w:type="spellEnd"/>
+      <w:r>
+        <w:rPr>
+          <w:sz w:val="24"/>
+          <w:szCs w:val="24"/>
+        </w:rPr>
+        <w:t xml:space="preserve">” for </w:t>
       </w:r>
       <w:r>
         <w:rPr>
@@ -2316,7 +2640,23 @@
           <w:sz w:val="24"/>
           <w:szCs w:val="24"/>
         </w:rPr>
-        <w:t>My game now shows a head that can be controlled with the “wasd” keys</w:t>
+        <w:t>My game now shows a head that can be controlled with the “</w:t>
+      </w:r>
+      <w:proofErr w:type="spellStart"/>
+      <w:r>
+        <w:rPr>
+          <w:sz w:val="24"/>
+          <w:szCs w:val="24"/>
+        </w:rPr>
+        <w:t>wasd</w:t>
+      </w:r>
+      <w:proofErr w:type="spellEnd"/>
+      <w:r>
+        <w:rPr>
+          <w:sz w:val="24"/>
+          <w:szCs w:val="24"/>
+        </w:rPr>
+        <w:t>” keys</w:t>
       </w:r>
       <w:r>
         <w:rPr>
@@ -2426,16 +2766,7 @@
           <w:szCs w:val="32"/>
         </w:rPr>
         <w:lastRenderedPageBreak/>
-        <w:t xml:space="preserve">Think Aloud </w:t>
-      </w:r>
-      <w:r>
-        <w:rPr>
-          <w:b/>
-          <w:bCs/>
-          <w:sz w:val="32"/>
-          <w:szCs w:val="32"/>
-        </w:rPr>
-        <w:t>9</w:t>
+        <w:t>Think Aloud 9</w:t>
       </w:r>
     </w:p>
     <w:p>
@@ -2472,7 +2803,23 @@
           <w:sz w:val="24"/>
           <w:szCs w:val="24"/>
         </w:rPr>
-        <w:t xml:space="preserve">followed the third tutorial, which is located in the following link: </w:t>
+        <w:t xml:space="preserve">followed the third tutorial, which </w:t>
+      </w:r>
+      <w:proofErr w:type="gramStart"/>
+      <w:r>
+        <w:rPr>
+          <w:sz w:val="24"/>
+          <w:szCs w:val="24"/>
+        </w:rPr>
+        <w:t>is located in</w:t>
+      </w:r>
+      <w:proofErr w:type="gramEnd"/>
+      <w:r>
+        <w:rPr>
+          <w:sz w:val="24"/>
+          <w:szCs w:val="24"/>
+        </w:rPr>
+        <w:t xml:space="preserve"> the following link: </w:t>
       </w:r>
       <w:hyperlink r:id="rId31" w:history="1">
         <w:r>
@@ -2481,23 +2828,7 @@
             <w:sz w:val="24"/>
             <w:szCs w:val="24"/>
           </w:rPr>
-          <w:t>https://youtu.be/PS</w:t>
-        </w:r>
-        <w:r>
-          <w:rPr>
-            <w:rStyle w:val="Hyperlink"/>
-            <w:sz w:val="24"/>
-            <w:szCs w:val="24"/>
-          </w:rPr>
-          <w:t>o</w:t>
-        </w:r>
-        <w:r>
-          <w:rPr>
-            <w:rStyle w:val="Hyperlink"/>
-            <w:sz w:val="24"/>
-            <w:szCs w:val="24"/>
-          </w:rPr>
-          <w:t>LD9mVXTA?si=Ur484WmPnLL-2Mq4</w:t>
+          <w:t>https://youtu.be/PSoLD9mVXTA?si=Ur484WmPnLL-2Mq4</w:t>
         </w:r>
       </w:hyperlink>
       <w:r>
@@ -2531,6 +2862,7 @@
       </w:pPr>
       <w:r>
         <w:rPr>
+          <w:noProof/>
           <w:sz w:val="24"/>
           <w:szCs w:val="24"/>
         </w:rPr>
@@ -2583,18 +2915,35 @@
           <w:sz w:val="24"/>
           <w:szCs w:val="24"/>
         </w:rPr>
-        <w:t>I then added the game logic to print the tail as fruit is collected with a for loop, and the tail increases as fruit is eaten.</w:t>
-      </w:r>
-    </w:p>
-    <w:p>
-      <w:pPr>
-        <w:rPr>
-          <w:sz w:val="24"/>
-          <w:szCs w:val="24"/>
-        </w:rPr>
-      </w:pPr>
-      <w:r>
-        <w:rPr>
+        <w:t xml:space="preserve">I then added the game logic to print the tail as fruit is collected with a </w:t>
+      </w:r>
+      <w:proofErr w:type="gramStart"/>
+      <w:r>
+        <w:rPr>
+          <w:sz w:val="24"/>
+          <w:szCs w:val="24"/>
+        </w:rPr>
+        <w:t>for</w:t>
+      </w:r>
+      <w:proofErr w:type="gramEnd"/>
+      <w:r>
+        <w:rPr>
+          <w:sz w:val="24"/>
+          <w:szCs w:val="24"/>
+        </w:rPr>
+        <w:t xml:space="preserve"> loop, and the tail increases as fruit is eaten.</w:t>
+      </w:r>
+    </w:p>
+    <w:p>
+      <w:pPr>
+        <w:rPr>
+          <w:sz w:val="24"/>
+          <w:szCs w:val="24"/>
+        </w:rPr>
+      </w:pPr>
+      <w:r>
+        <w:rPr>
+          <w:noProof/>
           <w:sz w:val="24"/>
           <w:szCs w:val="24"/>
         </w:rPr>
@@ -2644,6 +2993,7 @@
       </w:pPr>
       <w:r>
         <w:rPr>
+          <w:noProof/>
           <w:sz w:val="24"/>
           <w:szCs w:val="24"/>
         </w:rPr>
@@ -2704,18 +3054,35 @@
           <w:sz w:val="24"/>
           <w:szCs w:val="24"/>
         </w:rPr>
-        <w:t>needed and a space when needed. This needed a for loop to iterate through each element of the tail array.</w:t>
-      </w:r>
-    </w:p>
-    <w:p>
-      <w:pPr>
-        <w:rPr>
-          <w:sz w:val="24"/>
-          <w:szCs w:val="24"/>
-        </w:rPr>
-      </w:pPr>
-      <w:r>
-        <w:rPr>
+        <w:t xml:space="preserve">needed and a space when needed. This needed a </w:t>
+      </w:r>
+      <w:proofErr w:type="gramStart"/>
+      <w:r>
+        <w:rPr>
+          <w:sz w:val="24"/>
+          <w:szCs w:val="24"/>
+        </w:rPr>
+        <w:t>for</w:t>
+      </w:r>
+      <w:proofErr w:type="gramEnd"/>
+      <w:r>
+        <w:rPr>
+          <w:sz w:val="24"/>
+          <w:szCs w:val="24"/>
+        </w:rPr>
+        <w:t xml:space="preserve"> loop to iterate through each element of the tail array.</w:t>
+      </w:r>
+    </w:p>
+    <w:p>
+      <w:pPr>
+        <w:rPr>
+          <w:sz w:val="24"/>
+          <w:szCs w:val="24"/>
+        </w:rPr>
+      </w:pPr>
+      <w:r>
+        <w:rPr>
+          <w:noProof/>
           <w:sz w:val="24"/>
           <w:szCs w:val="24"/>
         </w:rPr>
@@ -2787,6 +3154,7 @@
       </w:pPr>
       <w:r>
         <w:rPr>
+          <w:noProof/>
           <w:sz w:val="24"/>
           <w:szCs w:val="24"/>
         </w:rPr>
@@ -2836,6 +3204,7 @@
       </w:pPr>
       <w:r>
         <w:rPr>
+          <w:noProof/>
           <w:sz w:val="24"/>
           <w:szCs w:val="24"/>
         </w:rPr>
@@ -2897,6 +3266,297 @@
           <w:szCs w:val="24"/>
         </w:rPr>
         <w:t>in C++. I’m going to try adding some features to this and checking out some more concepts to keep expanding my knowledge of game development fundamentals. Let me know what scores you can get in this game.</w:t>
+      </w:r>
+    </w:p>
+    <w:p>
+      <w:pPr>
+        <w:jc w:val="center"/>
+        <w:rPr>
+          <w:b/>
+          <w:bCs/>
+          <w:sz w:val="32"/>
+          <w:szCs w:val="32"/>
+        </w:rPr>
+      </w:pPr>
+      <w:r>
+        <w:rPr>
+          <w:b/>
+          <w:bCs/>
+          <w:sz w:val="32"/>
+          <w:szCs w:val="32"/>
+        </w:rPr>
+        <w:lastRenderedPageBreak/>
+        <w:t xml:space="preserve">Think Aloud </w:t>
+      </w:r>
+      <w:r>
+        <w:rPr>
+          <w:b/>
+          <w:bCs/>
+          <w:sz w:val="32"/>
+          <w:szCs w:val="32"/>
+        </w:rPr>
+        <w:t>10</w:t>
+      </w:r>
+    </w:p>
+    <w:p>
+      <w:pPr>
+        <w:rPr>
+          <w:sz w:val="24"/>
+          <w:szCs w:val="24"/>
+        </w:rPr>
+      </w:pPr>
+      <w:r>
+        <w:rPr>
+          <w:sz w:val="24"/>
+          <w:szCs w:val="24"/>
+        </w:rPr>
+        <w:t xml:space="preserve">For my </w:t>
+      </w:r>
+      <w:r>
+        <w:rPr>
+          <w:sz w:val="24"/>
+          <w:szCs w:val="24"/>
+        </w:rPr>
+        <w:t>10</w:t>
+      </w:r>
+      <w:r>
+        <w:rPr>
+          <w:sz w:val="24"/>
+          <w:szCs w:val="24"/>
+          <w:vertAlign w:val="superscript"/>
+        </w:rPr>
+        <w:t>th</w:t>
+      </w:r>
+      <w:r>
+        <w:rPr>
+          <w:sz w:val="24"/>
+          <w:szCs w:val="24"/>
+        </w:rPr>
+        <w:t xml:space="preserve"> Think Aloud, </w:t>
+      </w:r>
+      <w:r>
+        <w:rPr>
+          <w:sz w:val="24"/>
+          <w:szCs w:val="24"/>
+        </w:rPr>
+        <w:t xml:space="preserve">I decided to add some </w:t>
+      </w:r>
+      <w:proofErr w:type="gramStart"/>
+      <w:r>
+        <w:rPr>
+          <w:sz w:val="24"/>
+          <w:szCs w:val="24"/>
+        </w:rPr>
+        <w:t>quality of life</w:t>
+      </w:r>
+      <w:proofErr w:type="gramEnd"/>
+      <w:r>
+        <w:rPr>
+          <w:sz w:val="24"/>
+          <w:szCs w:val="24"/>
+        </w:rPr>
+        <w:t xml:space="preserve"> improvements to the snake game. I’m adding a game over </w:t>
+      </w:r>
+      <w:proofErr w:type="gramStart"/>
+      <w:r>
+        <w:rPr>
+          <w:sz w:val="24"/>
+          <w:szCs w:val="24"/>
+        </w:rPr>
+        <w:t>screen</w:t>
+      </w:r>
+      <w:proofErr w:type="gramEnd"/>
+      <w:r>
+        <w:rPr>
+          <w:sz w:val="24"/>
+          <w:szCs w:val="24"/>
+        </w:rPr>
+        <w:t xml:space="preserve"> that displays the final score.</w:t>
+      </w:r>
+      <w:r>
+        <w:rPr>
+          <w:sz w:val="24"/>
+          <w:szCs w:val="24"/>
+        </w:rPr>
+        <w:t xml:space="preserve"> I first added a game over method that would be called when the game ends. I then added a system clear portion as well as the score in the middle of the screen.</w:t>
+      </w:r>
+    </w:p>
+    <w:p>
+      <w:pPr>
+        <w:rPr>
+          <w:sz w:val="24"/>
+          <w:szCs w:val="24"/>
+        </w:rPr>
+      </w:pPr>
+      <w:r>
+        <w:rPr>
+          <w:sz w:val="24"/>
+          <w:szCs w:val="24"/>
+        </w:rPr>
+        <w:drawing>
+          <wp:inline distT="0" distB="0" distL="0" distR="0" wp14:anchorId="14DA1E22" wp14:editId="753C9C10">
+            <wp:extent cx="3562350" cy="3298768"/>
+            <wp:effectExtent l="0" t="0" r="0" b="0"/>
+            <wp:docPr id="504036707" name="Picture 1" descr="A screen shot of a computer program&#10;&#10;Description automatically generated"/>
+            <wp:cNvGraphicFramePr>
+              <a:graphicFrameLocks xmlns:a="http://schemas.openxmlformats.org/drawingml/2006/main" noChangeAspect="1"/>
+            </wp:cNvGraphicFramePr>
+            <a:graphic xmlns:a="http://schemas.openxmlformats.org/drawingml/2006/main">
+              <a:graphicData uri="http://schemas.openxmlformats.org/drawingml/2006/picture">
+                <pic:pic xmlns:pic="http://schemas.openxmlformats.org/drawingml/2006/picture">
+                  <pic:nvPicPr>
+                    <pic:cNvPr id="504036707" name="Picture 1" descr="A screen shot of a computer program&#10;&#10;Description automatically generated"/>
+                    <pic:cNvPicPr/>
+                  </pic:nvPicPr>
+                  <pic:blipFill>
+                    <a:blip r:embed="rId38"/>
+                    <a:stretch>
+                      <a:fillRect/>
+                    </a:stretch>
+                  </pic:blipFill>
+                  <pic:spPr>
+                    <a:xfrm>
+                      <a:off x="0" y="0"/>
+                      <a:ext cx="3565332" cy="3301529"/>
+                    </a:xfrm>
+                    <a:prstGeom prst="rect">
+                      <a:avLst/>
+                    </a:prstGeom>
+                  </pic:spPr>
+                </pic:pic>
+              </a:graphicData>
+            </a:graphic>
+          </wp:inline>
+        </w:drawing>
+      </w:r>
+    </w:p>
+    <w:p>
+      <w:pPr>
+        <w:rPr>
+          <w:sz w:val="24"/>
+          <w:szCs w:val="24"/>
+        </w:rPr>
+      </w:pPr>
+      <w:r>
+        <w:rPr>
+          <w:sz w:val="24"/>
+          <w:szCs w:val="24"/>
+        </w:rPr>
+        <w:t>I then called the method after the game loop so the game over screen would display when I died.</w:t>
+      </w:r>
+    </w:p>
+    <w:p>
+      <w:pPr>
+        <w:rPr>
+          <w:sz w:val="24"/>
+          <w:szCs w:val="24"/>
+        </w:rPr>
+      </w:pPr>
+      <w:r>
+        <w:rPr>
+          <w:sz w:val="24"/>
+          <w:szCs w:val="24"/>
+        </w:rPr>
+        <w:drawing>
+          <wp:inline distT="0" distB="0" distL="0" distR="0" wp14:anchorId="019684BE" wp14:editId="6BE1263A">
+            <wp:extent cx="2724150" cy="2817019"/>
+            <wp:effectExtent l="0" t="0" r="0" b="2540"/>
+            <wp:docPr id="1663239077" name="Picture 1" descr="A screen shot of a computer program&#10;&#10;Description automatically generated"/>
+            <wp:cNvGraphicFramePr>
+              <a:graphicFrameLocks xmlns:a="http://schemas.openxmlformats.org/drawingml/2006/main" noChangeAspect="1"/>
+            </wp:cNvGraphicFramePr>
+            <a:graphic xmlns:a="http://schemas.openxmlformats.org/drawingml/2006/main">
+              <a:graphicData uri="http://schemas.openxmlformats.org/drawingml/2006/picture">
+                <pic:pic xmlns:pic="http://schemas.openxmlformats.org/drawingml/2006/picture">
+                  <pic:nvPicPr>
+                    <pic:cNvPr id="1663239077" name="Picture 1" descr="A screen shot of a computer program&#10;&#10;Description automatically generated"/>
+                    <pic:cNvPicPr/>
+                  </pic:nvPicPr>
+                  <pic:blipFill>
+                    <a:blip r:embed="rId39"/>
+                    <a:stretch>
+                      <a:fillRect/>
+                    </a:stretch>
+                  </pic:blipFill>
+                  <pic:spPr>
+                    <a:xfrm>
+                      <a:off x="0" y="0"/>
+                      <a:ext cx="2726629" cy="2819582"/>
+                    </a:xfrm>
+                    <a:prstGeom prst="rect">
+                      <a:avLst/>
+                    </a:prstGeom>
+                  </pic:spPr>
+                </pic:pic>
+              </a:graphicData>
+            </a:graphic>
+          </wp:inline>
+        </w:drawing>
+      </w:r>
+    </w:p>
+    <w:p>
+      <w:pPr>
+        <w:rPr>
+          <w:sz w:val="24"/>
+          <w:szCs w:val="24"/>
+        </w:rPr>
+      </w:pPr>
+      <w:r>
+        <w:rPr>
+          <w:sz w:val="24"/>
+          <w:szCs w:val="24"/>
+        </w:rPr>
+        <w:lastRenderedPageBreak/>
+        <w:drawing>
+          <wp:inline distT="0" distB="0" distL="0" distR="0" wp14:anchorId="32B9814D" wp14:editId="63A610A8">
+            <wp:extent cx="4813172" cy="5610225"/>
+            <wp:effectExtent l="0" t="0" r="6985" b="0"/>
+            <wp:docPr id="42946614" name="Picture 1" descr="A screenshot of a computer&#10;&#10;Description automatically generated"/>
+            <wp:cNvGraphicFramePr>
+              <a:graphicFrameLocks xmlns:a="http://schemas.openxmlformats.org/drawingml/2006/main" noChangeAspect="1"/>
+            </wp:cNvGraphicFramePr>
+            <a:graphic xmlns:a="http://schemas.openxmlformats.org/drawingml/2006/main">
+              <a:graphicData uri="http://schemas.openxmlformats.org/drawingml/2006/picture">
+                <pic:pic xmlns:pic="http://schemas.openxmlformats.org/drawingml/2006/picture">
+                  <pic:nvPicPr>
+                    <pic:cNvPr id="42946614" name="Picture 1" descr="A screenshot of a computer&#10;&#10;Description automatically generated"/>
+                    <pic:cNvPicPr/>
+                  </pic:nvPicPr>
+                  <pic:blipFill>
+                    <a:blip r:embed="rId40"/>
+                    <a:stretch>
+                      <a:fillRect/>
+                    </a:stretch>
+                  </pic:blipFill>
+                  <pic:spPr>
+                    <a:xfrm>
+                      <a:off x="0" y="0"/>
+                      <a:ext cx="4818145" cy="5616021"/>
+                    </a:xfrm>
+                    <a:prstGeom prst="rect">
+                      <a:avLst/>
+                    </a:prstGeom>
+                  </pic:spPr>
+                </pic:pic>
+              </a:graphicData>
+            </a:graphic>
+          </wp:inline>
+        </w:drawing>
+      </w:r>
+    </w:p>
+    <w:p>
+      <w:pPr>
+        <w:rPr>
+          <w:sz w:val="24"/>
+          <w:szCs w:val="24"/>
+        </w:rPr>
+      </w:pPr>
+      <w:r>
+        <w:rPr>
+          <w:sz w:val="24"/>
+          <w:szCs w:val="24"/>
+        </w:rPr>
+        <w:t>This week gave me a little more insight as to how the game works with its loop and how to display a new screen outside of it to make a game over screen. I’m happy with how far I’ve progressed in understanding simple C++ games, and I hope to expand on this and possibly make a C++ game with a GUI next semester.</w:t>
       </w:r>
     </w:p>
     <w:sectPr>

</xml_diff>